<commit_message>
made adjustments to the final report
</commit_message>
<xml_diff>
--- a/DSA Group 4 final report.docx
+++ b/DSA Group 4 final report.docx
@@ -5,8 +5,18 @@
     <w:p>
       <w:pPr>
         <w:pStyle w:val="Title"/>
+        <w:rPr>
+          <w:rFonts w:ascii="Cambria" w:hAnsi="Cambria" w:cs="ADLaM Display"/>
+          <w:b/>
+          <w:bCs/>
+        </w:rPr>
       </w:pPr>
       <w:r>
+        <w:rPr>
+          <w:rFonts w:ascii="Cambria" w:hAnsi="Cambria" w:cs="ADLaM Display"/>
+          <w:b/>
+          <w:bCs/>
+        </w:rPr>
         <w:t>Flashcard Application - Maria and her Minions</w:t>
       </w:r>
     </w:p>
@@ -33,7 +43,17 @@
             <w:tcW w:w="4320" w:type="dxa"/>
           </w:tcPr>
           <w:p>
+            <w:pPr>
+              <w:rPr>
+                <w:b/>
+                <w:bCs/>
+              </w:rPr>
+            </w:pPr>
             <w:r>
+              <w:rPr>
+                <w:b/>
+                <w:bCs/>
+              </w:rPr>
               <w:t>Name</w:t>
             </w:r>
           </w:p>
@@ -43,7 +63,17 @@
             <w:tcW w:w="4320" w:type="dxa"/>
           </w:tcPr>
           <w:p>
+            <w:pPr>
+              <w:rPr>
+                <w:b/>
+                <w:bCs/>
+              </w:rPr>
+            </w:pPr>
             <w:r>
+              <w:rPr>
+                <w:b/>
+                <w:bCs/>
+              </w:rPr>
               <w:t>Admission Number</w:t>
             </w:r>
           </w:p>
@@ -184,6 +214,14 @@
     <w:tbl>
       <w:tblPr>
         <w:tblW w:w="0" w:type="auto"/>
+        <w:tblBorders>
+          <w:top w:val="single" w:sz="4" w:space="0" w:color="auto"/>
+          <w:left w:val="single" w:sz="4" w:space="0" w:color="auto"/>
+          <w:bottom w:val="single" w:sz="4" w:space="0" w:color="auto"/>
+          <w:right w:val="single" w:sz="4" w:space="0" w:color="auto"/>
+          <w:insideH w:val="single" w:sz="4" w:space="0" w:color="auto"/>
+          <w:insideV w:val="single" w:sz="4" w:space="0" w:color="auto"/>
+        </w:tblBorders>
         <w:tblLook w:val="04A0" w:firstRow="1" w:lastRow="0" w:firstColumn="1" w:lastColumn="0" w:noHBand="0" w:noVBand="1"/>
       </w:tblPr>
       <w:tblGrid>
@@ -197,7 +235,17 @@
             <w:tcW w:w="2880" w:type="dxa"/>
           </w:tcPr>
           <w:p>
+            <w:pPr>
+              <w:rPr>
+                <w:b/>
+                <w:bCs/>
+              </w:rPr>
+            </w:pPr>
             <w:r>
+              <w:rPr>
+                <w:b/>
+                <w:bCs/>
+              </w:rPr>
               <w:t>Data Structure</w:t>
             </w:r>
           </w:p>
@@ -207,7 +255,17 @@
             <w:tcW w:w="2880" w:type="dxa"/>
           </w:tcPr>
           <w:p>
+            <w:pPr>
+              <w:rPr>
+                <w:b/>
+                <w:bCs/>
+              </w:rPr>
+            </w:pPr>
             <w:r>
+              <w:rPr>
+                <w:b/>
+                <w:bCs/>
+              </w:rPr>
               <w:t>Usage</w:t>
             </w:r>
           </w:p>
@@ -217,7 +275,17 @@
             <w:tcW w:w="2880" w:type="dxa"/>
           </w:tcPr>
           <w:p>
+            <w:pPr>
+              <w:rPr>
+                <w:b/>
+                <w:bCs/>
+              </w:rPr>
+            </w:pPr>
             <w:r>
+              <w:rPr>
+                <w:b/>
+                <w:bCs/>
+              </w:rPr>
               <w:t>Why We Used It</w:t>
             </w:r>
           </w:p>
@@ -362,24 +430,73 @@
       </w:r>
     </w:p>
     <w:p>
+      <w:pPr>
+        <w:pStyle w:val="ListParagraph"/>
+        <w:numPr>
+          <w:ilvl w:val="0"/>
+          <w:numId w:val="12"/>
+        </w:numPr>
+      </w:pPr>
       <w:r>
-        <w:t>- Python 3</w:t>
+        <w:t>Python 3</w:t>
       </w:r>
+    </w:p>
+    <w:p>
+      <w:pPr>
+        <w:pStyle w:val="ListParagraph"/>
+        <w:numPr>
+          <w:ilvl w:val="0"/>
+          <w:numId w:val="12"/>
+        </w:numPr>
+      </w:pPr>
       <w:r>
-        <w:br/>
-        <w:t>- MongoDB Atlas (NoSQL cloud database)</w:t>
+        <w:t>MongoDB Atlas (NoSQL cloud database)</w:t>
       </w:r>
+    </w:p>
+    <w:p>
+      <w:pPr>
+        <w:pStyle w:val="ListParagraph"/>
+        <w:numPr>
+          <w:ilvl w:val="0"/>
+          <w:numId w:val="12"/>
+        </w:numPr>
+      </w:pPr>
+      <w:proofErr w:type="spellStart"/>
       <w:r>
-        <w:br/>
-        <w:t>- pymongo (MongoDB Python driver)</w:t>
+        <w:t>pymongo</w:t>
       </w:r>
+      <w:proofErr w:type="spellEnd"/>
       <w:r>
-        <w:br/>
-        <w:t>- Git &amp; GitHub (collaboration &amp; version control)</w:t>
+        <w:t xml:space="preserve"> (MongoDB Python driver)</w:t>
       </w:r>
+    </w:p>
+    <w:p>
+      <w:pPr>
+        <w:pStyle w:val="ListParagraph"/>
+        <w:numPr>
+          <w:ilvl w:val="0"/>
+          <w:numId w:val="12"/>
+        </w:numPr>
+      </w:pPr>
       <w:r>
-        <w:br/>
-        <w:t>- Tkinter GUI</w:t>
+        <w:t>Git &amp; GitHub (collaboration &amp; version control)</w:t>
+      </w:r>
+    </w:p>
+    <w:p>
+      <w:pPr>
+        <w:pStyle w:val="ListParagraph"/>
+        <w:numPr>
+          <w:ilvl w:val="0"/>
+          <w:numId w:val="12"/>
+        </w:numPr>
+      </w:pPr>
+      <w:proofErr w:type="spellStart"/>
+      <w:r>
+        <w:t>Tkinter</w:t>
+      </w:r>
+      <w:proofErr w:type="spellEnd"/>
+      <w:r>
+        <w:t xml:space="preserve"> GUI</w:t>
       </w:r>
     </w:p>
     <w:p>
@@ -393,179 +510,473 @@
     <w:p>
       <w:pPr>
         <w:pStyle w:val="ListBullet"/>
+        <w:numPr>
+          <w:ilvl w:val="0"/>
+          <w:numId w:val="11"/>
+        </w:numPr>
+        <w:rPr>
+          <w:color w:val="002060"/>
+          <w:sz w:val="24"/>
+          <w:szCs w:val="24"/>
+        </w:rPr>
       </w:pPr>
       <w:r>
+        <w:rPr>
+          <w:color w:val="002060"/>
+          <w:sz w:val="24"/>
+          <w:szCs w:val="24"/>
+        </w:rPr>
         <w:t>Maria Muwale – Queue (Review Flow)</w:t>
       </w:r>
     </w:p>
     <w:p>
       <w:pPr>
         <w:pStyle w:val="ListBullet2"/>
+        <w:numPr>
+          <w:ilvl w:val="0"/>
+          <w:numId w:val="10"/>
+        </w:numPr>
+        <w:rPr>
+          <w:sz w:val="24"/>
+          <w:szCs w:val="24"/>
+        </w:rPr>
       </w:pPr>
       <w:r>
+        <w:rPr>
+          <w:sz w:val="24"/>
+          <w:szCs w:val="24"/>
+        </w:rPr>
         <w:t>Created FlashcardQueue class using doubly-linked Nodes</w:t>
       </w:r>
     </w:p>
     <w:p>
       <w:pPr>
         <w:pStyle w:val="ListBullet2"/>
+        <w:numPr>
+          <w:ilvl w:val="0"/>
+          <w:numId w:val="10"/>
+        </w:numPr>
+        <w:rPr>
+          <w:sz w:val="24"/>
+          <w:szCs w:val="24"/>
+        </w:rPr>
       </w:pPr>
       <w:r>
+        <w:rPr>
+          <w:sz w:val="24"/>
+          <w:szCs w:val="24"/>
+        </w:rPr>
         <w:t>Implemented enqueue, dequeue, peek, and display methods</w:t>
       </w:r>
     </w:p>
     <w:p>
       <w:pPr>
         <w:pStyle w:val="ListBullet"/>
+        <w:numPr>
+          <w:ilvl w:val="0"/>
+          <w:numId w:val="11"/>
+        </w:numPr>
+        <w:rPr>
+          <w:color w:val="002060"/>
+          <w:sz w:val="24"/>
+          <w:szCs w:val="24"/>
+        </w:rPr>
       </w:pPr>
       <w:r>
+        <w:rPr>
+          <w:color w:val="002060"/>
+          <w:sz w:val="24"/>
+          <w:szCs w:val="24"/>
+        </w:rPr>
         <w:t>Faith Muthoni – Stack (Flip History)</w:t>
       </w:r>
     </w:p>
     <w:p>
       <w:pPr>
         <w:pStyle w:val="ListBullet2"/>
+        <w:numPr>
+          <w:ilvl w:val="0"/>
+          <w:numId w:val="10"/>
+        </w:numPr>
+        <w:rPr>
+          <w:sz w:val="24"/>
+          <w:szCs w:val="24"/>
+        </w:rPr>
       </w:pPr>
       <w:r>
+        <w:rPr>
+          <w:sz w:val="24"/>
+          <w:szCs w:val="24"/>
+        </w:rPr>
         <w:t>Created FlashcardStack class with push, pop, and peek</w:t>
       </w:r>
     </w:p>
     <w:p>
       <w:pPr>
         <w:pStyle w:val="ListBullet2"/>
+        <w:numPr>
+          <w:ilvl w:val="0"/>
+          <w:numId w:val="10"/>
+        </w:numPr>
+        <w:rPr>
+          <w:sz w:val="24"/>
+          <w:szCs w:val="24"/>
+        </w:rPr>
       </w:pPr>
       <w:r>
+        <w:rPr>
+          <w:sz w:val="24"/>
+          <w:szCs w:val="24"/>
+        </w:rPr>
         <w:t>Integrated stack updates into the review loop for backtracking</w:t>
       </w:r>
     </w:p>
     <w:p>
       <w:pPr>
         <w:pStyle w:val="ListBullet2"/>
+        <w:numPr>
+          <w:ilvl w:val="0"/>
+          <w:numId w:val="10"/>
+        </w:numPr>
+        <w:rPr>
+          <w:sz w:val="24"/>
+          <w:szCs w:val="24"/>
+        </w:rPr>
       </w:pPr>
       <w:r>
+        <w:rPr>
+          <w:sz w:val="24"/>
+          <w:szCs w:val="24"/>
+        </w:rPr>
         <w:t>Tracked previously reviewed flashcards for LIFO-based undo</w:t>
       </w:r>
     </w:p>
     <w:p>
       <w:pPr>
         <w:pStyle w:val="ListBullet"/>
+        <w:numPr>
+          <w:ilvl w:val="0"/>
+          <w:numId w:val="11"/>
+        </w:numPr>
+        <w:rPr>
+          <w:color w:val="002060"/>
+          <w:sz w:val="24"/>
+          <w:szCs w:val="24"/>
+        </w:rPr>
       </w:pPr>
       <w:r>
+        <w:rPr>
+          <w:color w:val="002060"/>
+          <w:sz w:val="24"/>
+          <w:szCs w:val="24"/>
+        </w:rPr>
         <w:t>Githinji Mugambi – Hash Map (Bookmarks)</w:t>
+      </w:r>
+      <w:r>
+        <w:rPr>
+          <w:color w:val="002060"/>
+          <w:sz w:val="24"/>
+          <w:szCs w:val="24"/>
+        </w:rPr>
+        <w:t xml:space="preserve"> </w:t>
+      </w:r>
+      <w:r>
+        <w:rPr>
+          <w:color w:val="002060"/>
+          <w:sz w:val="24"/>
+          <w:szCs w:val="24"/>
+        </w:rPr>
+        <w:t>+ Review History</w:t>
       </w:r>
     </w:p>
     <w:p>
       <w:pPr>
         <w:pStyle w:val="ListBullet2"/>
+        <w:numPr>
+          <w:ilvl w:val="0"/>
+          <w:numId w:val="10"/>
+        </w:numPr>
+        <w:rPr>
+          <w:sz w:val="24"/>
+          <w:szCs w:val="24"/>
+        </w:rPr>
       </w:pPr>
       <w:r>
+        <w:rPr>
+          <w:sz w:val="24"/>
+          <w:szCs w:val="24"/>
+        </w:rPr>
         <w:t>Designed dictionary-based tag/bookmark system for cards</w:t>
       </w:r>
     </w:p>
     <w:p>
       <w:pPr>
         <w:pStyle w:val="ListBullet2"/>
+        <w:numPr>
+          <w:ilvl w:val="0"/>
+          <w:numId w:val="10"/>
+        </w:numPr>
+        <w:rPr>
+          <w:sz w:val="24"/>
+          <w:szCs w:val="24"/>
+        </w:rPr>
       </w:pPr>
       <w:r>
+        <w:rPr>
+          <w:sz w:val="24"/>
+          <w:szCs w:val="24"/>
+        </w:rPr>
         <w:t>Linked cards to topics or 'starred' labels</w:t>
       </w:r>
     </w:p>
     <w:p>
       <w:pPr>
         <w:pStyle w:val="ListBullet2"/>
+        <w:numPr>
+          <w:ilvl w:val="0"/>
+          <w:numId w:val="10"/>
+        </w:numPr>
+        <w:rPr>
+          <w:sz w:val="24"/>
+          <w:szCs w:val="24"/>
+        </w:rPr>
       </w:pPr>
       <w:r>
+        <w:rPr>
+          <w:sz w:val="24"/>
+          <w:szCs w:val="24"/>
+        </w:rPr>
         <w:t>Enabled instant retrieval of bookmarked cards</w:t>
       </w:r>
     </w:p>
     <w:p>
       <w:pPr>
         <w:pStyle w:val="ListBullet2"/>
+        <w:numPr>
+          <w:ilvl w:val="0"/>
+          <w:numId w:val="10"/>
+        </w:numPr>
+        <w:rPr>
+          <w:sz w:val="24"/>
+          <w:szCs w:val="24"/>
+        </w:rPr>
       </w:pPr>
       <w:r>
+        <w:rPr>
+          <w:sz w:val="24"/>
+          <w:szCs w:val="24"/>
+        </w:rPr>
         <w:t>Enabled the ability to review history</w:t>
       </w:r>
     </w:p>
     <w:p>
       <w:pPr>
         <w:pStyle w:val="ListBullet"/>
+        <w:numPr>
+          <w:ilvl w:val="0"/>
+          <w:numId w:val="11"/>
+        </w:numPr>
+        <w:rPr>
+          <w:color w:val="002060"/>
+          <w:sz w:val="24"/>
+          <w:szCs w:val="24"/>
+        </w:rPr>
       </w:pPr>
       <w:r>
+        <w:rPr>
+          <w:color w:val="002060"/>
+          <w:sz w:val="24"/>
+          <w:szCs w:val="24"/>
+        </w:rPr>
         <w:t>Nathan Achar – Linked List (Card Storage) + MongoDB</w:t>
       </w:r>
     </w:p>
     <w:p>
       <w:pPr>
         <w:pStyle w:val="ListBullet2"/>
+        <w:numPr>
+          <w:ilvl w:val="0"/>
+          <w:numId w:val="10"/>
+        </w:numPr>
+        <w:rPr>
+          <w:sz w:val="24"/>
+          <w:szCs w:val="24"/>
+        </w:rPr>
       </w:pPr>
       <w:r>
+        <w:rPr>
+          <w:sz w:val="24"/>
+          <w:szCs w:val="24"/>
+        </w:rPr>
         <w:t>Built the LinkedList and Node classes for dynamic card management</w:t>
       </w:r>
     </w:p>
     <w:p>
       <w:pPr>
         <w:pStyle w:val="ListBullet2"/>
+        <w:numPr>
+          <w:ilvl w:val="0"/>
+          <w:numId w:val="10"/>
+        </w:numPr>
+        <w:rPr>
+          <w:sz w:val="24"/>
+          <w:szCs w:val="24"/>
+        </w:rPr>
       </w:pPr>
       <w:r>
+        <w:rPr>
+          <w:sz w:val="24"/>
+          <w:szCs w:val="24"/>
+        </w:rPr>
         <w:t>Enabled addition, editing, and deletion of flashcards</w:t>
       </w:r>
     </w:p>
     <w:p>
       <w:pPr>
         <w:pStyle w:val="ListBullet2"/>
+        <w:numPr>
+          <w:ilvl w:val="0"/>
+          <w:numId w:val="10"/>
+        </w:numPr>
+        <w:rPr>
+          <w:sz w:val="24"/>
+          <w:szCs w:val="24"/>
+        </w:rPr>
       </w:pPr>
       <w:r>
+        <w:rPr>
+          <w:sz w:val="24"/>
+          <w:szCs w:val="24"/>
+        </w:rPr>
         <w:t>Served as the backbone for queue and stack modules</w:t>
       </w:r>
     </w:p>
     <w:p>
       <w:pPr>
         <w:pStyle w:val="ListBullet2"/>
+        <w:numPr>
+          <w:ilvl w:val="0"/>
+          <w:numId w:val="10"/>
+        </w:numPr>
+        <w:rPr>
+          <w:sz w:val="24"/>
+          <w:szCs w:val="24"/>
+        </w:rPr>
       </w:pPr>
       <w:r>
+        <w:rPr>
+          <w:sz w:val="24"/>
+          <w:szCs w:val="24"/>
+        </w:rPr>
         <w:t>Set up MongoDB database for storage of data in a cloud platform</w:t>
       </w:r>
     </w:p>
     <w:p>
       <w:pPr>
         <w:pStyle w:val="ListBullet"/>
+        <w:numPr>
+          <w:ilvl w:val="0"/>
+          <w:numId w:val="11"/>
+        </w:numPr>
+        <w:rPr>
+          <w:color w:val="002060"/>
+          <w:sz w:val="24"/>
+          <w:szCs w:val="24"/>
+        </w:rPr>
       </w:pPr>
       <w:r>
+        <w:rPr>
+          <w:color w:val="002060"/>
+          <w:sz w:val="24"/>
+          <w:szCs w:val="24"/>
+        </w:rPr>
         <w:t>Allan Waithaka – Interface + Integration</w:t>
       </w:r>
     </w:p>
     <w:p>
       <w:pPr>
         <w:pStyle w:val="ListBullet2"/>
+        <w:numPr>
+          <w:ilvl w:val="0"/>
+          <w:numId w:val="10"/>
+        </w:numPr>
+        <w:rPr>
+          <w:sz w:val="24"/>
+          <w:szCs w:val="24"/>
+        </w:rPr>
       </w:pPr>
       <w:r>
+        <w:rPr>
+          <w:sz w:val="24"/>
+          <w:szCs w:val="24"/>
+        </w:rPr>
         <w:t>Built the CLI menu to allow user interaction</w:t>
       </w:r>
     </w:p>
     <w:p>
       <w:pPr>
         <w:pStyle w:val="ListBullet2"/>
+        <w:numPr>
+          <w:ilvl w:val="0"/>
+          <w:numId w:val="10"/>
+        </w:numPr>
+        <w:rPr>
+          <w:sz w:val="24"/>
+          <w:szCs w:val="24"/>
+        </w:rPr>
       </w:pPr>
       <w:r>
+        <w:rPr>
+          <w:sz w:val="24"/>
+          <w:szCs w:val="24"/>
+        </w:rPr>
         <w:t>Integrated all modules: database, queue, stack, bookmarks</w:t>
       </w:r>
     </w:p>
     <w:p>
       <w:pPr>
         <w:pStyle w:val="ListBullet2"/>
+        <w:numPr>
+          <w:ilvl w:val="0"/>
+          <w:numId w:val="10"/>
+        </w:numPr>
+        <w:rPr>
+          <w:sz w:val="24"/>
+          <w:szCs w:val="24"/>
+        </w:rPr>
       </w:pPr>
       <w:r>
+        <w:rPr>
+          <w:sz w:val="24"/>
+          <w:szCs w:val="24"/>
+        </w:rPr>
         <w:t>Tested end-to-end functionality and handled edge cases</w:t>
       </w:r>
     </w:p>
     <w:p>
       <w:pPr>
+        <w:pStyle w:val="ListBullet2"/>
+        <w:numPr>
+          <w:ilvl w:val="0"/>
+          <w:numId w:val="0"/>
+        </w:numPr>
+        <w:ind w:left="720"/>
+        <w:rPr>
+          <w:sz w:val="24"/>
+          <w:szCs w:val="24"/>
+        </w:rPr>
+      </w:pPr>
+    </w:p>
+    <w:p>
+      <w:pPr>
         <w:pStyle w:val="Heading1"/>
       </w:pPr>
       <w:r>
+        <w:lastRenderedPageBreak/>
         <w:t>Time and Space Complexity Summary</w:t>
       </w:r>
     </w:p>
+    <w:p/>
     <w:tbl>
       <w:tblPr>
         <w:tblStyle w:val="TableGrid"/>
@@ -579,12 +990,25 @@
         <w:gridCol w:w="2160"/>
       </w:tblGrid>
       <w:tr>
+        <w:trPr>
+          <w:trHeight w:val="397"/>
+        </w:trPr>
         <w:tc>
           <w:tcPr>
             <w:tcW w:w="2160" w:type="dxa"/>
           </w:tcPr>
           <w:p>
+            <w:pPr>
+              <w:rPr>
+                <w:b/>
+                <w:bCs/>
+              </w:rPr>
+            </w:pPr>
             <w:r>
+              <w:rPr>
+                <w:b/>
+                <w:bCs/>
+              </w:rPr>
               <w:t>Data Structure</w:t>
             </w:r>
           </w:p>
@@ -594,7 +1018,17 @@
             <w:tcW w:w="2160" w:type="dxa"/>
           </w:tcPr>
           <w:p>
+            <w:pPr>
+              <w:rPr>
+                <w:b/>
+                <w:bCs/>
+              </w:rPr>
+            </w:pPr>
             <w:r>
+              <w:rPr>
+                <w:b/>
+                <w:bCs/>
+              </w:rPr>
               <w:t>Operation</w:t>
             </w:r>
           </w:p>
@@ -604,7 +1038,17 @@
             <w:tcW w:w="2160" w:type="dxa"/>
           </w:tcPr>
           <w:p>
+            <w:pPr>
+              <w:rPr>
+                <w:b/>
+                <w:bCs/>
+              </w:rPr>
+            </w:pPr>
             <w:r>
+              <w:rPr>
+                <w:b/>
+                <w:bCs/>
+              </w:rPr>
               <w:t>Time Complexity</w:t>
             </w:r>
           </w:p>
@@ -614,13 +1058,26 @@
             <w:tcW w:w="2160" w:type="dxa"/>
           </w:tcPr>
           <w:p>
+            <w:pPr>
+              <w:rPr>
+                <w:b/>
+                <w:bCs/>
+              </w:rPr>
+            </w:pPr>
             <w:r>
+              <w:rPr>
+                <w:b/>
+                <w:bCs/>
+              </w:rPr>
               <w:t>Space Complexity</w:t>
             </w:r>
           </w:p>
         </w:tc>
       </w:tr>
       <w:tr>
+        <w:trPr>
+          <w:trHeight w:val="397"/>
+        </w:trPr>
         <w:tc>
           <w:tcPr>
             <w:tcW w:w="2160" w:type="dxa"/>
@@ -664,6 +1121,9 @@
         </w:tc>
       </w:tr>
       <w:tr>
+        <w:trPr>
+          <w:trHeight w:val="397"/>
+        </w:trPr>
         <w:tc>
           <w:tcPr>
             <w:tcW w:w="2160" w:type="dxa"/>
@@ -703,6 +1163,9 @@
         </w:tc>
       </w:tr>
       <w:tr>
+        <w:trPr>
+          <w:trHeight w:val="397"/>
+        </w:trPr>
         <w:tc>
           <w:tcPr>
             <w:tcW w:w="2160" w:type="dxa"/>
@@ -742,6 +1205,9 @@
         </w:tc>
       </w:tr>
       <w:tr>
+        <w:trPr>
+          <w:trHeight w:val="397"/>
+        </w:trPr>
         <w:tc>
           <w:tcPr>
             <w:tcW w:w="2160" w:type="dxa"/>
@@ -781,6 +1247,9 @@
         </w:tc>
       </w:tr>
       <w:tr>
+        <w:trPr>
+          <w:trHeight w:val="397"/>
+        </w:trPr>
         <w:tc>
           <w:tcPr>
             <w:tcW w:w="2160" w:type="dxa"/>
@@ -824,6 +1293,9 @@
         </w:tc>
       </w:tr>
       <w:tr>
+        <w:trPr>
+          <w:trHeight w:val="397"/>
+        </w:trPr>
         <w:tc>
           <w:tcPr>
             <w:tcW w:w="2160" w:type="dxa"/>
@@ -863,6 +1335,9 @@
         </w:tc>
       </w:tr>
       <w:tr>
+        <w:trPr>
+          <w:trHeight w:val="397"/>
+        </w:trPr>
         <w:tc>
           <w:tcPr>
             <w:tcW w:w="2160" w:type="dxa"/>
@@ -902,6 +1377,9 @@
         </w:tc>
       </w:tr>
       <w:tr>
+        <w:trPr>
+          <w:trHeight w:val="397"/>
+        </w:trPr>
         <w:tc>
           <w:tcPr>
             <w:tcW w:w="2160" w:type="dxa"/>
@@ -945,6 +1423,9 @@
         </w:tc>
       </w:tr>
       <w:tr>
+        <w:trPr>
+          <w:trHeight w:val="397"/>
+        </w:trPr>
         <w:tc>
           <w:tcPr>
             <w:tcW w:w="2160" w:type="dxa"/>
@@ -984,6 +1465,9 @@
         </w:tc>
       </w:tr>
       <w:tr>
+        <w:trPr>
+          <w:trHeight w:val="397"/>
+        </w:trPr>
         <w:tc>
           <w:tcPr>
             <w:tcW w:w="2160" w:type="dxa"/>
@@ -1023,6 +1507,9 @@
         </w:tc>
       </w:tr>
       <w:tr>
+        <w:trPr>
+          <w:trHeight w:val="397"/>
+        </w:trPr>
         <w:tc>
           <w:tcPr>
             <w:tcW w:w="2160" w:type="dxa"/>
@@ -1066,6 +1553,9 @@
         </w:tc>
       </w:tr>
       <w:tr>
+        <w:trPr>
+          <w:trHeight w:val="397"/>
+        </w:trPr>
         <w:tc>
           <w:tcPr>
             <w:tcW w:w="2160" w:type="dxa"/>
@@ -1105,6 +1595,9 @@
         </w:tc>
       </w:tr>
       <w:tr>
+        <w:trPr>
+          <w:trHeight w:val="397"/>
+        </w:trPr>
         <w:tc>
           <w:tcPr>
             <w:tcW w:w="2160" w:type="dxa"/>
@@ -1144,6 +1637,9 @@
         </w:tc>
       </w:tr>
       <w:tr>
+        <w:trPr>
+          <w:trHeight w:val="397"/>
+        </w:trPr>
         <w:tc>
           <w:tcPr>
             <w:tcW w:w="2160" w:type="dxa"/>
@@ -1184,10 +1680,106 @@
       </w:tr>
     </w:tbl>
     <w:p>
+      <w:pPr>
+        <w:pStyle w:val="Heading1"/>
+      </w:pPr>
       <w:r>
-        <w:br w:type="page"/>
+        <w:t>Steps for running the project</w:t>
       </w:r>
     </w:p>
+    <w:p>
+      <w:pPr>
+        <w:pStyle w:val="ListParagraph"/>
+        <w:numPr>
+          <w:ilvl w:val="0"/>
+          <w:numId w:val="15"/>
+        </w:numPr>
+      </w:pPr>
+      <w:r>
+        <w:t xml:space="preserve">Ensure you have python 3 installed, a stable internet connection and MongoDB in the main file. If you don't have MongoDB, run pip install </w:t>
+      </w:r>
+      <w:proofErr w:type="spellStart"/>
+      <w:r>
+        <w:t>pymongo</w:t>
+      </w:r>
+      <w:proofErr w:type="spellEnd"/>
+      <w:r>
+        <w:t xml:space="preserve">. </w:t>
+      </w:r>
+    </w:p>
+    <w:p>
+      <w:pPr>
+        <w:pStyle w:val="ListParagraph"/>
+        <w:numPr>
+          <w:ilvl w:val="0"/>
+          <w:numId w:val="15"/>
+        </w:numPr>
+      </w:pPr>
+      <w:r>
+        <w:t xml:space="preserve">Run the program in the gui1.py file, which is in the </w:t>
+      </w:r>
+      <w:proofErr w:type="spellStart"/>
+      <w:r>
+        <w:t>ui</w:t>
+      </w:r>
+      <w:proofErr w:type="spellEnd"/>
+      <w:r>
+        <w:t xml:space="preserve"> folder.</w:t>
+      </w:r>
+    </w:p>
+    <w:p>
+      <w:pPr>
+        <w:pStyle w:val="Heading1"/>
+      </w:pPr>
+      <w:r>
+        <w:t>References</w:t>
+      </w:r>
+    </w:p>
+    <w:p>
+      <w:r>
+        <w:t xml:space="preserve">Python </w:t>
+      </w:r>
+      <w:proofErr w:type="spellStart"/>
+      <w:r>
+        <w:t>Tkinter</w:t>
+      </w:r>
+      <w:proofErr w:type="spellEnd"/>
+      <w:r>
+        <w:t xml:space="preserve"> - </w:t>
+      </w:r>
+      <w:proofErr w:type="spellStart"/>
+      <w:r>
+        <w:t>GeeksforGeeks</w:t>
+      </w:r>
+      <w:proofErr w:type="spellEnd"/>
+      <w:r>
+        <w:t xml:space="preserve"> </w:t>
+      </w:r>
+      <w:hyperlink r:id="rId6" w:history="1">
+        <w:r>
+          <w:rPr>
+            <w:rStyle w:val="Hyperlink"/>
+          </w:rPr>
+          <w:t>https://share.google/auR7N0TiMX3kKpDKx</w:t>
+        </w:r>
+      </w:hyperlink>
+    </w:p>
+    <w:p>
+      <w:hyperlink r:id="rId7" w:history="1">
+        <w:r>
+          <w:rPr>
+            <w:rStyle w:val="Hyperlink"/>
+          </w:rPr>
+          <w:t>https://cloud.mongodb.com/v2/686543a330bb7741eb21af3c#/explorer/686622ee77ada12f30b63504/flashcard_app/flashcards/find</w:t>
+        </w:r>
+      </w:hyperlink>
+    </w:p>
+    <w:p>
+      <w:pPr>
+        <w:pStyle w:val="Heading1"/>
+      </w:pPr>
+    </w:p>
+    <w:p/>
     <w:p>
       <w:pPr>
         <w:pStyle w:val="Heading1"/>
@@ -1198,33 +1790,231 @@
       </w:r>
     </w:p>
     <w:p>
+      <w:pPr>
+        <w:spacing w:after="0"/>
+        <w:rPr>
+          <w:rFonts w:ascii="Segoe UI Emoji" w:hAnsi="Segoe UI Emoji" w:cs="Segoe UI Emoji"/>
+        </w:rPr>
+      </w:pPr>
+    </w:p>
+    <w:p>
+      <w:pPr>
+        <w:pStyle w:val="ListParagraph"/>
+        <w:numPr>
+          <w:ilvl w:val="0"/>
+          <w:numId w:val="14"/>
+        </w:numPr>
+      </w:pPr>
       <w:r>
-        <w:t>📌 Insert screenshots below once ready:</w:t>
+        <w:t>Adding a flashcard</w:t>
       </w:r>
     </w:p>
     <w:p>
       <w:r>
-        <w:t>1. Adding a flashcard</w:t>
+        <w:rPr>
+          <w:noProof/>
+        </w:rPr>
+        <w:drawing>
+          <wp:inline distT="0" distB="0" distL="0" distR="0" wp14:anchorId="5687C811" wp14:editId="374A76BF">
+            <wp:extent cx="3924300" cy="2205323"/>
+            <wp:effectExtent l="0" t="0" r="0" b="5080"/>
+            <wp:docPr id="529683831" name="Picture 3" descr="A screenshot of a computer"/>
+            <wp:cNvGraphicFramePr>
+              <a:graphicFrameLocks xmlns:a="http://schemas.openxmlformats.org/drawingml/2006/main" noChangeAspect="1"/>
+            </wp:cNvGraphicFramePr>
+            <a:graphic xmlns:a="http://schemas.openxmlformats.org/drawingml/2006/main">
+              <a:graphicData uri="http://schemas.openxmlformats.org/drawingml/2006/picture">
+                <pic:pic xmlns:pic="http://schemas.openxmlformats.org/drawingml/2006/picture">
+                  <pic:nvPicPr>
+                    <pic:cNvPr id="529683831" name="Picture 3" descr="A screenshot of a computer"/>
+                    <pic:cNvPicPr>
+                      <a:picLocks noChangeAspect="1" noChangeArrowheads="1"/>
+                    </pic:cNvPicPr>
+                  </pic:nvPicPr>
+                  <pic:blipFill>
+                    <a:blip r:embed="rId8">
+                      <a:extLst>
+                        <a:ext uri="{28A0092B-C50C-407E-A947-70E740481C1C}">
+                          <a14:useLocalDpi xmlns:a14="http://schemas.microsoft.com/office/drawing/2010/main" val="0"/>
+                        </a:ext>
+                      </a:extLst>
+                    </a:blip>
+                    <a:srcRect/>
+                    <a:stretch>
+                      <a:fillRect/>
+                    </a:stretch>
+                  </pic:blipFill>
+                  <pic:spPr bwMode="auto">
+                    <a:xfrm>
+                      <a:off x="0" y="0"/>
+                      <a:ext cx="3937002" cy="2212461"/>
+                    </a:xfrm>
+                    <a:prstGeom prst="rect">
+                      <a:avLst/>
+                    </a:prstGeom>
+                    <a:noFill/>
+                    <a:ln>
+                      <a:noFill/>
+                    </a:ln>
+                  </pic:spPr>
+                </pic:pic>
+              </a:graphicData>
+            </a:graphic>
+          </wp:inline>
+        </w:drawing>
+      </w:r>
+    </w:p>
+    <w:p>
+      <w:pPr>
+        <w:pStyle w:val="ListParagraph"/>
+        <w:numPr>
+          <w:ilvl w:val="0"/>
+          <w:numId w:val="14"/>
+        </w:numPr>
+      </w:pPr>
+      <w:r>
+        <w:t>Viewing the flashcard</w:t>
       </w:r>
     </w:p>
     <w:p>
       <w:r>
-        <w:t>2. Viewing the flashcard</w:t>
+        <w:rPr>
+          <w:noProof/>
+        </w:rPr>
+        <w:drawing>
+          <wp:inline distT="0" distB="0" distL="0" distR="0" wp14:anchorId="60347111" wp14:editId="279E52DD">
+            <wp:extent cx="3956050" cy="2223165"/>
+            <wp:effectExtent l="0" t="0" r="6350" b="5715"/>
+            <wp:docPr id="1238661410" name="Picture 1"/>
+            <wp:cNvGraphicFramePr>
+              <a:graphicFrameLocks xmlns:a="http://schemas.openxmlformats.org/drawingml/2006/main" noChangeAspect="1"/>
+            </wp:cNvGraphicFramePr>
+            <a:graphic xmlns:a="http://schemas.openxmlformats.org/drawingml/2006/main">
+              <a:graphicData uri="http://schemas.openxmlformats.org/drawingml/2006/picture">
+                <pic:pic xmlns:pic="http://schemas.openxmlformats.org/drawingml/2006/picture">
+                  <pic:nvPicPr>
+                    <pic:cNvPr id="0" name="Picture 1"/>
+                    <pic:cNvPicPr>
+                      <a:picLocks noChangeAspect="1" noChangeArrowheads="1"/>
+                    </pic:cNvPicPr>
+                  </pic:nvPicPr>
+                  <pic:blipFill>
+                    <a:blip r:embed="rId9">
+                      <a:extLst>
+                        <a:ext uri="{28A0092B-C50C-407E-A947-70E740481C1C}">
+                          <a14:useLocalDpi xmlns:a14="http://schemas.microsoft.com/office/drawing/2010/main" val="0"/>
+                        </a:ext>
+                      </a:extLst>
+                    </a:blip>
+                    <a:srcRect/>
+                    <a:stretch>
+                      <a:fillRect/>
+                    </a:stretch>
+                  </pic:blipFill>
+                  <pic:spPr bwMode="auto">
+                    <a:xfrm>
+                      <a:off x="0" y="0"/>
+                      <a:ext cx="3982376" cy="2237959"/>
+                    </a:xfrm>
+                    <a:prstGeom prst="rect">
+                      <a:avLst/>
+                    </a:prstGeom>
+                    <a:noFill/>
+                    <a:ln>
+                      <a:noFill/>
+                    </a:ln>
+                  </pic:spPr>
+                </pic:pic>
+              </a:graphicData>
+            </a:graphic>
+          </wp:inline>
+        </w:drawing>
+      </w:r>
+    </w:p>
+    <w:p>
+      <w:pPr>
+        <w:pStyle w:val="ListParagraph"/>
+        <w:numPr>
+          <w:ilvl w:val="0"/>
+          <w:numId w:val="14"/>
+        </w:numPr>
+      </w:pPr>
+      <w:r>
+        <w:t>Viewing the categories/bookmarks</w:t>
       </w:r>
     </w:p>
     <w:p>
       <w:r>
-        <w:t>3. Viewing the categories/bookmarks</w:t>
+        <w:rPr>
+          <w:noProof/>
+        </w:rPr>
+        <w:lastRenderedPageBreak/>
+        <w:drawing>
+          <wp:inline distT="0" distB="0" distL="0" distR="0" wp14:anchorId="148307E3" wp14:editId="0AF9D245">
+            <wp:extent cx="3951144" cy="2228850"/>
+            <wp:effectExtent l="0" t="0" r="0" b="0"/>
+            <wp:docPr id="1795213530" name="Picture 4" descr="A screenshot of a computer&#10;&#10;AI-generated content may be incorrect."/>
+            <wp:cNvGraphicFramePr>
+              <a:graphicFrameLocks xmlns:a="http://schemas.openxmlformats.org/drawingml/2006/main" noChangeAspect="1"/>
+            </wp:cNvGraphicFramePr>
+            <a:graphic xmlns:a="http://schemas.openxmlformats.org/drawingml/2006/main">
+              <a:graphicData uri="http://schemas.openxmlformats.org/drawingml/2006/picture">
+                <pic:pic xmlns:pic="http://schemas.openxmlformats.org/drawingml/2006/picture">
+                  <pic:nvPicPr>
+                    <pic:cNvPr id="1795213530" name="Picture 4" descr="A screenshot of a computer&#10;&#10;AI-generated content may be incorrect."/>
+                    <pic:cNvPicPr>
+                      <a:picLocks noChangeAspect="1" noChangeArrowheads="1"/>
+                    </pic:cNvPicPr>
+                  </pic:nvPicPr>
+                  <pic:blipFill>
+                    <a:blip r:embed="rId10">
+                      <a:extLst>
+                        <a:ext uri="{28A0092B-C50C-407E-A947-70E740481C1C}">
+                          <a14:useLocalDpi xmlns:a14="http://schemas.microsoft.com/office/drawing/2010/main" val="0"/>
+                        </a:ext>
+                      </a:extLst>
+                    </a:blip>
+                    <a:srcRect/>
+                    <a:stretch>
+                      <a:fillRect/>
+                    </a:stretch>
+                  </pic:blipFill>
+                  <pic:spPr bwMode="auto">
+                    <a:xfrm>
+                      <a:off x="0" y="0"/>
+                      <a:ext cx="3961285" cy="2234571"/>
+                    </a:xfrm>
+                    <a:prstGeom prst="rect">
+                      <a:avLst/>
+                    </a:prstGeom>
+                    <a:noFill/>
+                    <a:ln>
+                      <a:noFill/>
+                    </a:ln>
+                  </pic:spPr>
+                </pic:pic>
+              </a:graphicData>
+            </a:graphic>
+          </wp:inline>
+        </w:drawing>
       </w:r>
     </w:p>
     <w:p>
+      <w:pPr>
+        <w:pStyle w:val="ListParagraph"/>
+        <w:numPr>
+          <w:ilvl w:val="0"/>
+          <w:numId w:val="14"/>
+        </w:numPr>
+      </w:pPr>
       <w:r>
-        <w:t>4. Review history</w:t>
+        <w:t>Review history</w:t>
       </w:r>
     </w:p>
+    <w:p/>
     <w:sectPr>
       <w:pgSz w:w="12240" w:h="15840"/>
-      <w:pgMar w:top="1440" w:right="1800" w:bottom="1440" w:left="1800" w:header="720" w:footer="720" w:gutter="0"/>
+      <w:pgMar w:top="1440" w:right="1440" w:bottom="1440" w:left="1440" w:header="720" w:footer="720" w:gutter="0"/>
       <w:cols w:space="720"/>
       <w:docGrid w:linePitch="360"/>
     </w:sectPr>
@@ -1402,6 +2192,609 @@
       </w:pPr>
       <w:rPr>
         <w:rFonts w:ascii="Symbol" w:hAnsi="Symbol" w:hint="default"/>
+      </w:rPr>
+    </w:lvl>
+  </w:abstractNum>
+  <w:abstractNum w:abstractNumId="9" w15:restartNumberingAfterBreak="0">
+    <w:nsid w:val="0225030F"/>
+    <w:multiLevelType w:val="hybridMultilevel"/>
+    <w:tmpl w:val="FE42B99C"/>
+    <w:lvl w:ilvl="0" w:tplc="1000000F">
+      <w:start w:val="1"/>
+      <w:numFmt w:val="decimal"/>
+      <w:lvlText w:val="%1."/>
+      <w:lvlJc w:val="left"/>
+      <w:pPr>
+        <w:ind w:left="720" w:hanging="360"/>
+      </w:pPr>
+    </w:lvl>
+    <w:lvl w:ilvl="1" w:tplc="10000019" w:tentative="1">
+      <w:start w:val="1"/>
+      <w:numFmt w:val="lowerLetter"/>
+      <w:lvlText w:val="%2."/>
+      <w:lvlJc w:val="left"/>
+      <w:pPr>
+        <w:ind w:left="1440" w:hanging="360"/>
+      </w:pPr>
+    </w:lvl>
+    <w:lvl w:ilvl="2" w:tplc="1000001B" w:tentative="1">
+      <w:start w:val="1"/>
+      <w:numFmt w:val="lowerRoman"/>
+      <w:lvlText w:val="%3."/>
+      <w:lvlJc w:val="right"/>
+      <w:pPr>
+        <w:ind w:left="2160" w:hanging="180"/>
+      </w:pPr>
+    </w:lvl>
+    <w:lvl w:ilvl="3" w:tplc="1000000F" w:tentative="1">
+      <w:start w:val="1"/>
+      <w:numFmt w:val="decimal"/>
+      <w:lvlText w:val="%4."/>
+      <w:lvlJc w:val="left"/>
+      <w:pPr>
+        <w:ind w:left="2880" w:hanging="360"/>
+      </w:pPr>
+    </w:lvl>
+    <w:lvl w:ilvl="4" w:tplc="10000019" w:tentative="1">
+      <w:start w:val="1"/>
+      <w:numFmt w:val="lowerLetter"/>
+      <w:lvlText w:val="%5."/>
+      <w:lvlJc w:val="left"/>
+      <w:pPr>
+        <w:ind w:left="3600" w:hanging="360"/>
+      </w:pPr>
+    </w:lvl>
+    <w:lvl w:ilvl="5" w:tplc="1000001B" w:tentative="1">
+      <w:start w:val="1"/>
+      <w:numFmt w:val="lowerRoman"/>
+      <w:lvlText w:val="%6."/>
+      <w:lvlJc w:val="right"/>
+      <w:pPr>
+        <w:ind w:left="4320" w:hanging="180"/>
+      </w:pPr>
+    </w:lvl>
+    <w:lvl w:ilvl="6" w:tplc="1000000F" w:tentative="1">
+      <w:start w:val="1"/>
+      <w:numFmt w:val="decimal"/>
+      <w:lvlText w:val="%7."/>
+      <w:lvlJc w:val="left"/>
+      <w:pPr>
+        <w:ind w:left="5040" w:hanging="360"/>
+      </w:pPr>
+    </w:lvl>
+    <w:lvl w:ilvl="7" w:tplc="10000019" w:tentative="1">
+      <w:start w:val="1"/>
+      <w:numFmt w:val="lowerLetter"/>
+      <w:lvlText w:val="%8."/>
+      <w:lvlJc w:val="left"/>
+      <w:pPr>
+        <w:ind w:left="5760" w:hanging="360"/>
+      </w:pPr>
+    </w:lvl>
+    <w:lvl w:ilvl="8" w:tplc="1000001B" w:tentative="1">
+      <w:start w:val="1"/>
+      <w:numFmt w:val="lowerRoman"/>
+      <w:lvlText w:val="%9."/>
+      <w:lvlJc w:val="right"/>
+      <w:pPr>
+        <w:ind w:left="6480" w:hanging="180"/>
+      </w:pPr>
+    </w:lvl>
+  </w:abstractNum>
+  <w:abstractNum w:abstractNumId="10" w15:restartNumberingAfterBreak="0">
+    <w:nsid w:val="27687C8F"/>
+    <w:multiLevelType w:val="hybridMultilevel"/>
+    <w:tmpl w:val="ABA2004A"/>
+    <w:lvl w:ilvl="0" w:tplc="94201A02">
+      <w:start w:val="1"/>
+      <w:numFmt w:val="bullet"/>
+      <w:lvlText w:val=""/>
+      <w:lvlJc w:val="left"/>
+      <w:pPr>
+        <w:ind w:left="720" w:hanging="360"/>
+      </w:pPr>
+      <w:rPr>
+        <w:rFonts w:ascii="Symbol" w:hAnsi="Symbol" w:hint="default"/>
+      </w:rPr>
+    </w:lvl>
+    <w:lvl w:ilvl="1" w:tplc="10000003" w:tentative="1">
+      <w:start w:val="1"/>
+      <w:numFmt w:val="bullet"/>
+      <w:lvlText w:val="o"/>
+      <w:lvlJc w:val="left"/>
+      <w:pPr>
+        <w:ind w:left="1440" w:hanging="360"/>
+      </w:pPr>
+      <w:rPr>
+        <w:rFonts w:ascii="Courier New" w:hAnsi="Courier New" w:cs="Courier New" w:hint="default"/>
+      </w:rPr>
+    </w:lvl>
+    <w:lvl w:ilvl="2" w:tplc="10000005" w:tentative="1">
+      <w:start w:val="1"/>
+      <w:numFmt w:val="bullet"/>
+      <w:lvlText w:val=""/>
+      <w:lvlJc w:val="left"/>
+      <w:pPr>
+        <w:ind w:left="2160" w:hanging="360"/>
+      </w:pPr>
+      <w:rPr>
+        <w:rFonts w:ascii="Wingdings" w:hAnsi="Wingdings" w:hint="default"/>
+      </w:rPr>
+    </w:lvl>
+    <w:lvl w:ilvl="3" w:tplc="10000001" w:tentative="1">
+      <w:start w:val="1"/>
+      <w:numFmt w:val="bullet"/>
+      <w:lvlText w:val=""/>
+      <w:lvlJc w:val="left"/>
+      <w:pPr>
+        <w:ind w:left="2880" w:hanging="360"/>
+      </w:pPr>
+      <w:rPr>
+        <w:rFonts w:ascii="Symbol" w:hAnsi="Symbol" w:hint="default"/>
+      </w:rPr>
+    </w:lvl>
+    <w:lvl w:ilvl="4" w:tplc="10000003" w:tentative="1">
+      <w:start w:val="1"/>
+      <w:numFmt w:val="bullet"/>
+      <w:lvlText w:val="o"/>
+      <w:lvlJc w:val="left"/>
+      <w:pPr>
+        <w:ind w:left="3600" w:hanging="360"/>
+      </w:pPr>
+      <w:rPr>
+        <w:rFonts w:ascii="Courier New" w:hAnsi="Courier New" w:cs="Courier New" w:hint="default"/>
+      </w:rPr>
+    </w:lvl>
+    <w:lvl w:ilvl="5" w:tplc="10000005" w:tentative="1">
+      <w:start w:val="1"/>
+      <w:numFmt w:val="bullet"/>
+      <w:lvlText w:val=""/>
+      <w:lvlJc w:val="left"/>
+      <w:pPr>
+        <w:ind w:left="4320" w:hanging="360"/>
+      </w:pPr>
+      <w:rPr>
+        <w:rFonts w:ascii="Wingdings" w:hAnsi="Wingdings" w:hint="default"/>
+      </w:rPr>
+    </w:lvl>
+    <w:lvl w:ilvl="6" w:tplc="10000001" w:tentative="1">
+      <w:start w:val="1"/>
+      <w:numFmt w:val="bullet"/>
+      <w:lvlText w:val=""/>
+      <w:lvlJc w:val="left"/>
+      <w:pPr>
+        <w:ind w:left="5040" w:hanging="360"/>
+      </w:pPr>
+      <w:rPr>
+        <w:rFonts w:ascii="Symbol" w:hAnsi="Symbol" w:hint="default"/>
+      </w:rPr>
+    </w:lvl>
+    <w:lvl w:ilvl="7" w:tplc="10000003" w:tentative="1">
+      <w:start w:val="1"/>
+      <w:numFmt w:val="bullet"/>
+      <w:lvlText w:val="o"/>
+      <w:lvlJc w:val="left"/>
+      <w:pPr>
+        <w:ind w:left="5760" w:hanging="360"/>
+      </w:pPr>
+      <w:rPr>
+        <w:rFonts w:ascii="Courier New" w:hAnsi="Courier New" w:cs="Courier New" w:hint="default"/>
+      </w:rPr>
+    </w:lvl>
+    <w:lvl w:ilvl="8" w:tplc="10000005" w:tentative="1">
+      <w:start w:val="1"/>
+      <w:numFmt w:val="bullet"/>
+      <w:lvlText w:val=""/>
+      <w:lvlJc w:val="left"/>
+      <w:pPr>
+        <w:ind w:left="6480" w:hanging="360"/>
+      </w:pPr>
+      <w:rPr>
+        <w:rFonts w:ascii="Wingdings" w:hAnsi="Wingdings" w:hint="default"/>
+      </w:rPr>
+    </w:lvl>
+  </w:abstractNum>
+  <w:abstractNum w:abstractNumId="11" w15:restartNumberingAfterBreak="0">
+    <w:nsid w:val="28504F91"/>
+    <w:multiLevelType w:val="hybridMultilevel"/>
+    <w:tmpl w:val="BB4E541C"/>
+    <w:lvl w:ilvl="0" w:tplc="1000000F">
+      <w:start w:val="1"/>
+      <w:numFmt w:val="decimal"/>
+      <w:lvlText w:val="%1."/>
+      <w:lvlJc w:val="left"/>
+      <w:pPr>
+        <w:ind w:left="720" w:hanging="360"/>
+      </w:pPr>
+      <w:rPr>
+        <w:rFonts w:hint="default"/>
+      </w:rPr>
+    </w:lvl>
+    <w:lvl w:ilvl="1" w:tplc="10000019" w:tentative="1">
+      <w:start w:val="1"/>
+      <w:numFmt w:val="lowerLetter"/>
+      <w:lvlText w:val="%2."/>
+      <w:lvlJc w:val="left"/>
+      <w:pPr>
+        <w:ind w:left="1440" w:hanging="360"/>
+      </w:pPr>
+    </w:lvl>
+    <w:lvl w:ilvl="2" w:tplc="1000001B" w:tentative="1">
+      <w:start w:val="1"/>
+      <w:numFmt w:val="lowerRoman"/>
+      <w:lvlText w:val="%3."/>
+      <w:lvlJc w:val="right"/>
+      <w:pPr>
+        <w:ind w:left="2160" w:hanging="180"/>
+      </w:pPr>
+    </w:lvl>
+    <w:lvl w:ilvl="3" w:tplc="1000000F" w:tentative="1">
+      <w:start w:val="1"/>
+      <w:numFmt w:val="decimal"/>
+      <w:lvlText w:val="%4."/>
+      <w:lvlJc w:val="left"/>
+      <w:pPr>
+        <w:ind w:left="2880" w:hanging="360"/>
+      </w:pPr>
+    </w:lvl>
+    <w:lvl w:ilvl="4" w:tplc="10000019" w:tentative="1">
+      <w:start w:val="1"/>
+      <w:numFmt w:val="lowerLetter"/>
+      <w:lvlText w:val="%5."/>
+      <w:lvlJc w:val="left"/>
+      <w:pPr>
+        <w:ind w:left="3600" w:hanging="360"/>
+      </w:pPr>
+    </w:lvl>
+    <w:lvl w:ilvl="5" w:tplc="1000001B" w:tentative="1">
+      <w:start w:val="1"/>
+      <w:numFmt w:val="lowerRoman"/>
+      <w:lvlText w:val="%6."/>
+      <w:lvlJc w:val="right"/>
+      <w:pPr>
+        <w:ind w:left="4320" w:hanging="180"/>
+      </w:pPr>
+    </w:lvl>
+    <w:lvl w:ilvl="6" w:tplc="1000000F" w:tentative="1">
+      <w:start w:val="1"/>
+      <w:numFmt w:val="decimal"/>
+      <w:lvlText w:val="%7."/>
+      <w:lvlJc w:val="left"/>
+      <w:pPr>
+        <w:ind w:left="5040" w:hanging="360"/>
+      </w:pPr>
+    </w:lvl>
+    <w:lvl w:ilvl="7" w:tplc="10000019" w:tentative="1">
+      <w:start w:val="1"/>
+      <w:numFmt w:val="lowerLetter"/>
+      <w:lvlText w:val="%8."/>
+      <w:lvlJc w:val="left"/>
+      <w:pPr>
+        <w:ind w:left="5760" w:hanging="360"/>
+      </w:pPr>
+    </w:lvl>
+    <w:lvl w:ilvl="8" w:tplc="1000001B" w:tentative="1">
+      <w:start w:val="1"/>
+      <w:numFmt w:val="lowerRoman"/>
+      <w:lvlText w:val="%9."/>
+      <w:lvlJc w:val="right"/>
+      <w:pPr>
+        <w:ind w:left="6480" w:hanging="180"/>
+      </w:pPr>
+    </w:lvl>
+  </w:abstractNum>
+  <w:abstractNum w:abstractNumId="12" w15:restartNumberingAfterBreak="0">
+    <w:nsid w:val="33F87296"/>
+    <w:multiLevelType w:val="hybridMultilevel"/>
+    <w:tmpl w:val="7C007E28"/>
+    <w:lvl w:ilvl="0" w:tplc="0C000001">
+      <w:start w:val="1"/>
+      <w:numFmt w:val="bullet"/>
+      <w:lvlText w:val=""/>
+      <w:lvlJc w:val="left"/>
+      <w:pPr>
+        <w:ind w:left="720" w:hanging="360"/>
+      </w:pPr>
+      <w:rPr>
+        <w:rFonts w:ascii="Symbol" w:hAnsi="Symbol" w:hint="default"/>
+      </w:rPr>
+    </w:lvl>
+    <w:lvl w:ilvl="1" w:tplc="10000003" w:tentative="1">
+      <w:start w:val="1"/>
+      <w:numFmt w:val="bullet"/>
+      <w:lvlText w:val="o"/>
+      <w:lvlJc w:val="left"/>
+      <w:pPr>
+        <w:ind w:left="1440" w:hanging="360"/>
+      </w:pPr>
+      <w:rPr>
+        <w:rFonts w:ascii="Courier New" w:hAnsi="Courier New" w:cs="Courier New" w:hint="default"/>
+      </w:rPr>
+    </w:lvl>
+    <w:lvl w:ilvl="2" w:tplc="10000005" w:tentative="1">
+      <w:start w:val="1"/>
+      <w:numFmt w:val="bullet"/>
+      <w:lvlText w:val=""/>
+      <w:lvlJc w:val="left"/>
+      <w:pPr>
+        <w:ind w:left="2160" w:hanging="360"/>
+      </w:pPr>
+      <w:rPr>
+        <w:rFonts w:ascii="Wingdings" w:hAnsi="Wingdings" w:hint="default"/>
+      </w:rPr>
+    </w:lvl>
+    <w:lvl w:ilvl="3" w:tplc="10000001" w:tentative="1">
+      <w:start w:val="1"/>
+      <w:numFmt w:val="bullet"/>
+      <w:lvlText w:val=""/>
+      <w:lvlJc w:val="left"/>
+      <w:pPr>
+        <w:ind w:left="2880" w:hanging="360"/>
+      </w:pPr>
+      <w:rPr>
+        <w:rFonts w:ascii="Symbol" w:hAnsi="Symbol" w:hint="default"/>
+      </w:rPr>
+    </w:lvl>
+    <w:lvl w:ilvl="4" w:tplc="10000003" w:tentative="1">
+      <w:start w:val="1"/>
+      <w:numFmt w:val="bullet"/>
+      <w:lvlText w:val="o"/>
+      <w:lvlJc w:val="left"/>
+      <w:pPr>
+        <w:ind w:left="3600" w:hanging="360"/>
+      </w:pPr>
+      <w:rPr>
+        <w:rFonts w:ascii="Courier New" w:hAnsi="Courier New" w:cs="Courier New" w:hint="default"/>
+      </w:rPr>
+    </w:lvl>
+    <w:lvl w:ilvl="5" w:tplc="10000005" w:tentative="1">
+      <w:start w:val="1"/>
+      <w:numFmt w:val="bullet"/>
+      <w:lvlText w:val=""/>
+      <w:lvlJc w:val="left"/>
+      <w:pPr>
+        <w:ind w:left="4320" w:hanging="360"/>
+      </w:pPr>
+      <w:rPr>
+        <w:rFonts w:ascii="Wingdings" w:hAnsi="Wingdings" w:hint="default"/>
+      </w:rPr>
+    </w:lvl>
+    <w:lvl w:ilvl="6" w:tplc="10000001" w:tentative="1">
+      <w:start w:val="1"/>
+      <w:numFmt w:val="bullet"/>
+      <w:lvlText w:val=""/>
+      <w:lvlJc w:val="left"/>
+      <w:pPr>
+        <w:ind w:left="5040" w:hanging="360"/>
+      </w:pPr>
+      <w:rPr>
+        <w:rFonts w:ascii="Symbol" w:hAnsi="Symbol" w:hint="default"/>
+      </w:rPr>
+    </w:lvl>
+    <w:lvl w:ilvl="7" w:tplc="10000003" w:tentative="1">
+      <w:start w:val="1"/>
+      <w:numFmt w:val="bullet"/>
+      <w:lvlText w:val="o"/>
+      <w:lvlJc w:val="left"/>
+      <w:pPr>
+        <w:ind w:left="5760" w:hanging="360"/>
+      </w:pPr>
+      <w:rPr>
+        <w:rFonts w:ascii="Courier New" w:hAnsi="Courier New" w:cs="Courier New" w:hint="default"/>
+      </w:rPr>
+    </w:lvl>
+    <w:lvl w:ilvl="8" w:tplc="10000005" w:tentative="1">
+      <w:start w:val="1"/>
+      <w:numFmt w:val="bullet"/>
+      <w:lvlText w:val=""/>
+      <w:lvlJc w:val="left"/>
+      <w:pPr>
+        <w:ind w:left="6480" w:hanging="360"/>
+      </w:pPr>
+      <w:rPr>
+        <w:rFonts w:ascii="Wingdings" w:hAnsi="Wingdings" w:hint="default"/>
+      </w:rPr>
+    </w:lvl>
+  </w:abstractNum>
+  <w:abstractNum w:abstractNumId="13" w15:restartNumberingAfterBreak="0">
+    <w:nsid w:val="4CE95CD0"/>
+    <w:multiLevelType w:val="hybridMultilevel"/>
+    <w:tmpl w:val="7646D0E4"/>
+    <w:lvl w:ilvl="0" w:tplc="1000000F">
+      <w:start w:val="1"/>
+      <w:numFmt w:val="decimal"/>
+      <w:lvlText w:val="%1."/>
+      <w:lvlJc w:val="left"/>
+      <w:pPr>
+        <w:ind w:left="720" w:hanging="360"/>
+      </w:pPr>
+      <w:rPr>
+        <w:rFonts w:hint="default"/>
+      </w:rPr>
+    </w:lvl>
+    <w:lvl w:ilvl="1" w:tplc="10000019" w:tentative="1">
+      <w:start w:val="1"/>
+      <w:numFmt w:val="lowerLetter"/>
+      <w:lvlText w:val="%2."/>
+      <w:lvlJc w:val="left"/>
+      <w:pPr>
+        <w:ind w:left="1440" w:hanging="360"/>
+      </w:pPr>
+    </w:lvl>
+    <w:lvl w:ilvl="2" w:tplc="1000001B" w:tentative="1">
+      <w:start w:val="1"/>
+      <w:numFmt w:val="lowerRoman"/>
+      <w:lvlText w:val="%3."/>
+      <w:lvlJc w:val="right"/>
+      <w:pPr>
+        <w:ind w:left="2160" w:hanging="180"/>
+      </w:pPr>
+    </w:lvl>
+    <w:lvl w:ilvl="3" w:tplc="1000000F" w:tentative="1">
+      <w:start w:val="1"/>
+      <w:numFmt w:val="decimal"/>
+      <w:lvlText w:val="%4."/>
+      <w:lvlJc w:val="left"/>
+      <w:pPr>
+        <w:ind w:left="2880" w:hanging="360"/>
+      </w:pPr>
+    </w:lvl>
+    <w:lvl w:ilvl="4" w:tplc="10000019" w:tentative="1">
+      <w:start w:val="1"/>
+      <w:numFmt w:val="lowerLetter"/>
+      <w:lvlText w:val="%5."/>
+      <w:lvlJc w:val="left"/>
+      <w:pPr>
+        <w:ind w:left="3600" w:hanging="360"/>
+      </w:pPr>
+    </w:lvl>
+    <w:lvl w:ilvl="5" w:tplc="1000001B" w:tentative="1">
+      <w:start w:val="1"/>
+      <w:numFmt w:val="lowerRoman"/>
+      <w:lvlText w:val="%6."/>
+      <w:lvlJc w:val="right"/>
+      <w:pPr>
+        <w:ind w:left="4320" w:hanging="180"/>
+      </w:pPr>
+    </w:lvl>
+    <w:lvl w:ilvl="6" w:tplc="1000000F" w:tentative="1">
+      <w:start w:val="1"/>
+      <w:numFmt w:val="decimal"/>
+      <w:lvlText w:val="%7."/>
+      <w:lvlJc w:val="left"/>
+      <w:pPr>
+        <w:ind w:left="5040" w:hanging="360"/>
+      </w:pPr>
+    </w:lvl>
+    <w:lvl w:ilvl="7" w:tplc="10000019" w:tentative="1">
+      <w:start w:val="1"/>
+      <w:numFmt w:val="lowerLetter"/>
+      <w:lvlText w:val="%8."/>
+      <w:lvlJc w:val="left"/>
+      <w:pPr>
+        <w:ind w:left="5760" w:hanging="360"/>
+      </w:pPr>
+    </w:lvl>
+    <w:lvl w:ilvl="8" w:tplc="1000001B" w:tentative="1">
+      <w:start w:val="1"/>
+      <w:numFmt w:val="lowerRoman"/>
+      <w:lvlText w:val="%9."/>
+      <w:lvlJc w:val="right"/>
+      <w:pPr>
+        <w:ind w:left="6480" w:hanging="180"/>
+      </w:pPr>
+    </w:lvl>
+  </w:abstractNum>
+  <w:abstractNum w:abstractNumId="14" w15:restartNumberingAfterBreak="0">
+    <w:nsid w:val="73F2692A"/>
+    <w:multiLevelType w:val="hybridMultilevel"/>
+    <w:tmpl w:val="84D425AC"/>
+    <w:lvl w:ilvl="0" w:tplc="9E6C21F2">
+      <w:start w:val="1"/>
+      <w:numFmt w:val="bullet"/>
+      <w:lvlText w:val=""/>
+      <w:lvlJc w:val="left"/>
+      <w:pPr>
+        <w:ind w:left="360" w:hanging="360"/>
+      </w:pPr>
+      <w:rPr>
+        <w:rFonts w:ascii="Symbol" w:hAnsi="Symbol" w:hint="default"/>
+      </w:rPr>
+    </w:lvl>
+    <w:lvl w:ilvl="1" w:tplc="10000003" w:tentative="1">
+      <w:start w:val="1"/>
+      <w:numFmt w:val="bullet"/>
+      <w:lvlText w:val="o"/>
+      <w:lvlJc w:val="left"/>
+      <w:pPr>
+        <w:ind w:left="1080" w:hanging="360"/>
+      </w:pPr>
+      <w:rPr>
+        <w:rFonts w:ascii="Courier New" w:hAnsi="Courier New" w:cs="Courier New" w:hint="default"/>
+      </w:rPr>
+    </w:lvl>
+    <w:lvl w:ilvl="2" w:tplc="10000005" w:tentative="1">
+      <w:start w:val="1"/>
+      <w:numFmt w:val="bullet"/>
+      <w:lvlText w:val=""/>
+      <w:lvlJc w:val="left"/>
+      <w:pPr>
+        <w:ind w:left="1800" w:hanging="360"/>
+      </w:pPr>
+      <w:rPr>
+        <w:rFonts w:ascii="Wingdings" w:hAnsi="Wingdings" w:hint="default"/>
+      </w:rPr>
+    </w:lvl>
+    <w:lvl w:ilvl="3" w:tplc="10000001" w:tentative="1">
+      <w:start w:val="1"/>
+      <w:numFmt w:val="bullet"/>
+      <w:lvlText w:val=""/>
+      <w:lvlJc w:val="left"/>
+      <w:pPr>
+        <w:ind w:left="2520" w:hanging="360"/>
+      </w:pPr>
+      <w:rPr>
+        <w:rFonts w:ascii="Symbol" w:hAnsi="Symbol" w:hint="default"/>
+      </w:rPr>
+    </w:lvl>
+    <w:lvl w:ilvl="4" w:tplc="10000003" w:tentative="1">
+      <w:start w:val="1"/>
+      <w:numFmt w:val="bullet"/>
+      <w:lvlText w:val="o"/>
+      <w:lvlJc w:val="left"/>
+      <w:pPr>
+        <w:ind w:left="3240" w:hanging="360"/>
+      </w:pPr>
+      <w:rPr>
+        <w:rFonts w:ascii="Courier New" w:hAnsi="Courier New" w:cs="Courier New" w:hint="default"/>
+      </w:rPr>
+    </w:lvl>
+    <w:lvl w:ilvl="5" w:tplc="10000005" w:tentative="1">
+      <w:start w:val="1"/>
+      <w:numFmt w:val="bullet"/>
+      <w:lvlText w:val=""/>
+      <w:lvlJc w:val="left"/>
+      <w:pPr>
+        <w:ind w:left="3960" w:hanging="360"/>
+      </w:pPr>
+      <w:rPr>
+        <w:rFonts w:ascii="Wingdings" w:hAnsi="Wingdings" w:hint="default"/>
+      </w:rPr>
+    </w:lvl>
+    <w:lvl w:ilvl="6" w:tplc="10000001" w:tentative="1">
+      <w:start w:val="1"/>
+      <w:numFmt w:val="bullet"/>
+      <w:lvlText w:val=""/>
+      <w:lvlJc w:val="left"/>
+      <w:pPr>
+        <w:ind w:left="4680" w:hanging="360"/>
+      </w:pPr>
+      <w:rPr>
+        <w:rFonts w:ascii="Symbol" w:hAnsi="Symbol" w:hint="default"/>
+      </w:rPr>
+    </w:lvl>
+    <w:lvl w:ilvl="7" w:tplc="10000003" w:tentative="1">
+      <w:start w:val="1"/>
+      <w:numFmt w:val="bullet"/>
+      <w:lvlText w:val="o"/>
+      <w:lvlJc w:val="left"/>
+      <w:pPr>
+        <w:ind w:left="5400" w:hanging="360"/>
+      </w:pPr>
+      <w:rPr>
+        <w:rFonts w:ascii="Courier New" w:hAnsi="Courier New" w:cs="Courier New" w:hint="default"/>
+      </w:rPr>
+    </w:lvl>
+    <w:lvl w:ilvl="8" w:tplc="10000005" w:tentative="1">
+      <w:start w:val="1"/>
+      <w:numFmt w:val="bullet"/>
+      <w:lvlText w:val=""/>
+      <w:lvlJc w:val="left"/>
+      <w:pPr>
+        <w:ind w:left="6120" w:hanging="360"/>
+      </w:pPr>
+      <w:rPr>
+        <w:rFonts w:ascii="Wingdings" w:hAnsi="Wingdings" w:hint="default"/>
       </w:rPr>
     </w:lvl>
   </w:abstractNum>
@@ -1431,6 +2824,24 @@
   </w:num>
   <w:num w:numId="9" w16cid:durableId="1592277733">
     <w:abstractNumId w:val="0"/>
+  </w:num>
+  <w:num w:numId="10" w16cid:durableId="550923328">
+    <w:abstractNumId w:val="10"/>
+  </w:num>
+  <w:num w:numId="11" w16cid:durableId="1047147015">
+    <w:abstractNumId w:val="14"/>
+  </w:num>
+  <w:num w:numId="12" w16cid:durableId="1424494243">
+    <w:abstractNumId w:val="12"/>
+  </w:num>
+  <w:num w:numId="13" w16cid:durableId="805271489">
+    <w:abstractNumId w:val="9"/>
+  </w:num>
+  <w:num w:numId="14" w16cid:durableId="969895655">
+    <w:abstractNumId w:val="11"/>
+  </w:num>
+  <w:num w:numId="15" w16cid:durableId="556160657">
+    <w:abstractNumId w:val="13"/>
   </w:num>
 </w:numbering>
 </file>
@@ -2038,7 +3449,6 @@
   <w:style w:type="character" w:default="1" w:styleId="DefaultParagraphFont">
     <w:name w:val="Default Paragraph Font"/>
     <w:uiPriority w:val="1"/>
-    <w:semiHidden/>
     <w:unhideWhenUsed/>
   </w:style>
   <w:style w:type="table" w:default="1" w:styleId="TableNormal">
@@ -12814,6 +14224,29 @@
         <w:shd w:val="clear" w:color="auto" w:fill="FBCAA2" w:themeFill="accent6" w:themeFillTint="7F"/>
       </w:tcPr>
     </w:tblStylePr>
+  </w:style>
+  <w:style w:type="character" w:styleId="Hyperlink">
+    <w:name w:val="Hyperlink"/>
+    <w:basedOn w:val="DefaultParagraphFont"/>
+    <w:uiPriority w:val="99"/>
+    <w:unhideWhenUsed/>
+    <w:rsid w:val="004E650A"/>
+    <w:rPr>
+      <w:color w:val="0000FF" w:themeColor="hyperlink"/>
+      <w:u w:val="single"/>
+    </w:rPr>
+  </w:style>
+  <w:style w:type="character" w:styleId="UnresolvedMention">
+    <w:name w:val="Unresolved Mention"/>
+    <w:basedOn w:val="DefaultParagraphFont"/>
+    <w:uiPriority w:val="99"/>
+    <w:semiHidden/>
+    <w:unhideWhenUsed/>
+    <w:rsid w:val="004E650A"/>
+    <w:rPr>
+      <w:color w:val="605E5C"/>
+      <w:shd w:val="clear" w:color="auto" w:fill="E1DFDD"/>
+    </w:rPr>
   </w:style>
 </w:styles>
 </file>

</xml_diff>

<commit_message>
changed the structure and merged to main
</commit_message>
<xml_diff>
--- a/DSA Group 4 final report.docx
+++ b/DSA Group 4 final report.docx
@@ -195,7 +195,19 @@
         <w:pStyle w:val="Heading1"/>
       </w:pPr>
       <w:r>
-        <w:t>What exactly does our project do?</w:t>
+        <w:t xml:space="preserve">What exactly </w:t>
+      </w:r>
+      <w:r>
+        <w:t>does</w:t>
+      </w:r>
+      <w:r>
+        <w:t xml:space="preserve"> our project</w:t>
+      </w:r>
+      <w:r>
+        <w:t xml:space="preserve"> entail</w:t>
+      </w:r>
+      <w:r>
+        <w:t>?</w:t>
       </w:r>
     </w:p>
     <w:p>
@@ -461,13 +473,8 @@
           <w:numId w:val="12"/>
         </w:numPr>
       </w:pPr>
-      <w:proofErr w:type="spellStart"/>
       <w:r>
-        <w:t>pymongo</w:t>
-      </w:r>
-      <w:proofErr w:type="spellEnd"/>
-      <w:r>
-        <w:t xml:space="preserve"> (MongoDB Python driver)</w:t>
+        <w:t>pymongo (MongoDB Python driver)</w:t>
       </w:r>
     </w:p>
     <w:p>
@@ -490,13 +497,8 @@
           <w:numId w:val="12"/>
         </w:numPr>
       </w:pPr>
-      <w:proofErr w:type="spellStart"/>
       <w:r>
-        <w:t>Tkinter</w:t>
-      </w:r>
-      <w:proofErr w:type="spellEnd"/>
-      <w:r>
-        <w:t xml:space="preserve"> GUI</w:t>
+        <w:t>Tkinter GUI</w:t>
       </w:r>
     </w:p>
     <w:p>
@@ -1696,15 +1698,7 @@
         </w:numPr>
       </w:pPr>
       <w:r>
-        <w:t xml:space="preserve">Ensure you have python 3 installed, a stable internet connection and MongoDB in the main file. If you don't have MongoDB, run pip install </w:t>
-      </w:r>
-      <w:proofErr w:type="spellStart"/>
-      <w:r>
-        <w:t>pymongo</w:t>
-      </w:r>
-      <w:proofErr w:type="spellEnd"/>
-      <w:r>
-        <w:t xml:space="preserve">. </w:t>
+        <w:t xml:space="preserve">Ensure you have python 3 installed, a stable internet connection and MongoDB in the main file. If you don't have MongoDB, run pip install pymongo. </w:t>
       </w:r>
     </w:p>
     <w:p>
@@ -1716,15 +1710,13 @@
         </w:numPr>
       </w:pPr>
       <w:r>
-        <w:t xml:space="preserve">Run the program in the gui1.py file, which is in the </w:t>
+        <w:t>Run the program in the</w:t>
       </w:r>
-      <w:proofErr w:type="spellStart"/>
       <w:r>
-        <w:t>ui</w:t>
+        <w:t xml:space="preserve"> maingui</w:t>
       </w:r>
-      <w:proofErr w:type="spellEnd"/>
       <w:r>
-        <w:t xml:space="preserve"> folder.</w:t>
+        <w:t>.py file, which is in the ui folder.</w:t>
       </w:r>
     </w:p>
     <w:p>
@@ -1737,23 +1729,7 @@
     </w:p>
     <w:p>
       <w:r>
-        <w:t xml:space="preserve">Python </w:t>
-      </w:r>
-      <w:proofErr w:type="spellStart"/>
-      <w:r>
-        <w:t>Tkinter</w:t>
-      </w:r>
-      <w:proofErr w:type="spellEnd"/>
-      <w:r>
-        <w:t xml:space="preserve"> - </w:t>
-      </w:r>
-      <w:proofErr w:type="spellStart"/>
-      <w:r>
-        <w:t>GeeksforGeeks</w:t>
-      </w:r>
-      <w:proofErr w:type="spellEnd"/>
-      <w:r>
-        <w:t xml:space="preserve"> </w:t>
+        <w:t xml:space="preserve">Python Tkinter - GeeksforGeeks </w:t>
       </w:r>
       <w:hyperlink r:id="rId6" w:history="1">
         <w:r>
@@ -1765,7 +1741,7 @@
       </w:hyperlink>
     </w:p>
     <w:p>
-      <w:hyperlink r:id="rId7" w:history="1">
+      <w:hyperlink r:id="rId7" w:anchor="/explorer/686622ee77ada12f30b63504/flashcard_app/flashcards/find" w:history="1">
         <w:r>
           <w:rPr>
             <w:rStyle w:val="Hyperlink"/>
@@ -1815,10 +1791,10 @@
           <w:noProof/>
         </w:rPr>
         <w:drawing>
-          <wp:inline distT="0" distB="0" distL="0" distR="0" wp14:anchorId="5687C811" wp14:editId="374A76BF">
-            <wp:extent cx="3924300" cy="2205323"/>
-            <wp:effectExtent l="0" t="0" r="0" b="5080"/>
-            <wp:docPr id="529683831" name="Picture 3" descr="A screenshot of a computer"/>
+          <wp:inline distT="0" distB="0" distL="0" distR="0" wp14:anchorId="14E6AD5B" wp14:editId="469BEEA9">
+            <wp:extent cx="3949700" cy="2184572"/>
+            <wp:effectExtent l="0" t="0" r="0" b="6350"/>
+            <wp:docPr id="1401526952" name="Picture 1" descr="A screenshot of a flash card&#10;&#10;AI-generated content may be incorrect."/>
             <wp:cNvGraphicFramePr>
               <a:graphicFrameLocks xmlns:a="http://schemas.openxmlformats.org/drawingml/2006/main" noChangeAspect="1"/>
             </wp:cNvGraphicFramePr>
@@ -1826,7 +1802,7 @@
               <a:graphicData uri="http://schemas.openxmlformats.org/drawingml/2006/picture">
                 <pic:pic xmlns:pic="http://schemas.openxmlformats.org/drawingml/2006/picture">
                   <pic:nvPicPr>
-                    <pic:cNvPr id="529683831" name="Picture 3" descr="A screenshot of a computer"/>
+                    <pic:cNvPr id="1401526952" name="Picture 1" descr="A screenshot of a flash card&#10;&#10;AI-generated content may be incorrect."/>
                     <pic:cNvPicPr>
                       <a:picLocks noChangeAspect="1" noChangeArrowheads="1"/>
                     </pic:cNvPicPr>
@@ -1847,7 +1823,7 @@
                   <pic:spPr bwMode="auto">
                     <a:xfrm>
                       <a:off x="0" y="0"/>
-                      <a:ext cx="3937002" cy="2212461"/>
+                      <a:ext cx="3974830" cy="2198471"/>
                     </a:xfrm>
                     <a:prstGeom prst="rect">
                       <a:avLst/>
@@ -1882,10 +1858,10 @@
           <w:noProof/>
         </w:rPr>
         <w:drawing>
-          <wp:inline distT="0" distB="0" distL="0" distR="0" wp14:anchorId="60347111" wp14:editId="279E52DD">
-            <wp:extent cx="3956050" cy="2223165"/>
-            <wp:effectExtent l="0" t="0" r="6350" b="5715"/>
-            <wp:docPr id="1238661410" name="Picture 1"/>
+          <wp:inline distT="0" distB="0" distL="0" distR="0" wp14:anchorId="7A0EE24E" wp14:editId="49FEE137">
+            <wp:extent cx="4498027" cy="1841500"/>
+            <wp:effectExtent l="0" t="0" r="0" b="6350"/>
+            <wp:docPr id="43806791" name="Picture 2" descr="A screenshot of a computer&#10;&#10;AI-generated content may be incorrect."/>
             <wp:cNvGraphicFramePr>
               <a:graphicFrameLocks xmlns:a="http://schemas.openxmlformats.org/drawingml/2006/main" noChangeAspect="1"/>
             </wp:cNvGraphicFramePr>
@@ -1893,7 +1869,7 @@
               <a:graphicData uri="http://schemas.openxmlformats.org/drawingml/2006/picture">
                 <pic:pic xmlns:pic="http://schemas.openxmlformats.org/drawingml/2006/picture">
                   <pic:nvPicPr>
-                    <pic:cNvPr id="0" name="Picture 1"/>
+                    <pic:cNvPr id="43806791" name="Picture 2" descr="A screenshot of a computer&#10;&#10;AI-generated content may be incorrect."/>
                     <pic:cNvPicPr>
                       <a:picLocks noChangeAspect="1" noChangeArrowheads="1"/>
                     </pic:cNvPicPr>
@@ -1914,7 +1890,7 @@
                   <pic:spPr bwMode="auto">
                     <a:xfrm>
                       <a:off x="0" y="0"/>
-                      <a:ext cx="3982376" cy="2237959"/>
+                      <a:ext cx="4509590" cy="1846234"/>
                     </a:xfrm>
                     <a:prstGeom prst="rect">
                       <a:avLst/>
@@ -1948,12 +1924,11 @@
         <w:rPr>
           <w:noProof/>
         </w:rPr>
-        <w:lastRenderedPageBreak/>
         <w:drawing>
-          <wp:inline distT="0" distB="0" distL="0" distR="0" wp14:anchorId="148307E3" wp14:editId="0AF9D245">
-            <wp:extent cx="3951144" cy="2228850"/>
-            <wp:effectExtent l="0" t="0" r="0" b="0"/>
-            <wp:docPr id="1795213530" name="Picture 4" descr="A screenshot of a computer&#10;&#10;AI-generated content may be incorrect."/>
+          <wp:inline distT="0" distB="0" distL="0" distR="0" wp14:anchorId="05CED9C4" wp14:editId="79514717">
+            <wp:extent cx="4133850" cy="2258602"/>
+            <wp:effectExtent l="0" t="0" r="0" b="8890"/>
+            <wp:docPr id="1843690401" name="Picture 3" descr="A screenshot of a computer&#10;&#10;AI-generated content may be incorrect."/>
             <wp:cNvGraphicFramePr>
               <a:graphicFrameLocks xmlns:a="http://schemas.openxmlformats.org/drawingml/2006/main" noChangeAspect="1"/>
             </wp:cNvGraphicFramePr>
@@ -1961,7 +1936,7 @@
               <a:graphicData uri="http://schemas.openxmlformats.org/drawingml/2006/picture">
                 <pic:pic xmlns:pic="http://schemas.openxmlformats.org/drawingml/2006/picture">
                   <pic:nvPicPr>
-                    <pic:cNvPr id="1795213530" name="Picture 4" descr="A screenshot of a computer&#10;&#10;AI-generated content may be incorrect."/>
+                    <pic:cNvPr id="1843690401" name="Picture 3" descr="A screenshot of a computer&#10;&#10;AI-generated content may be incorrect."/>
                     <pic:cNvPicPr>
                       <a:picLocks noChangeAspect="1" noChangeArrowheads="1"/>
                     </pic:cNvPicPr>
@@ -1982,7 +1957,7 @@
                   <pic:spPr bwMode="auto">
                     <a:xfrm>
                       <a:off x="0" y="0"/>
-                      <a:ext cx="3961285" cy="2234571"/>
+                      <a:ext cx="4154656" cy="2269970"/>
                     </a:xfrm>
                     <a:prstGeom prst="rect">
                       <a:avLst/>
@@ -2008,10 +1983,195 @@
         </w:numPr>
       </w:pPr>
       <w:r>
+        <w:lastRenderedPageBreak/>
         <w:t>Review history</w:t>
       </w:r>
     </w:p>
-    <w:p/>
+    <w:p>
+      <w:r>
+        <w:rPr>
+          <w:noProof/>
+        </w:rPr>
+        <w:drawing>
+          <wp:inline distT="0" distB="0" distL="0" distR="0" wp14:anchorId="1E86F61D" wp14:editId="32B4F522">
+            <wp:extent cx="4635500" cy="2542096"/>
+            <wp:effectExtent l="0" t="0" r="0" b="0"/>
+            <wp:docPr id="655505752" name="Picture 5" descr="A screenshot of a computer&#10;&#10;AI-generated content may be incorrect."/>
+            <wp:cNvGraphicFramePr>
+              <a:graphicFrameLocks xmlns:a="http://schemas.openxmlformats.org/drawingml/2006/main" noChangeAspect="1"/>
+            </wp:cNvGraphicFramePr>
+            <a:graphic xmlns:a="http://schemas.openxmlformats.org/drawingml/2006/main">
+              <a:graphicData uri="http://schemas.openxmlformats.org/drawingml/2006/picture">
+                <pic:pic xmlns:pic="http://schemas.openxmlformats.org/drawingml/2006/picture">
+                  <pic:nvPicPr>
+                    <pic:cNvPr id="655505752" name="Picture 5" descr="A screenshot of a computer&#10;&#10;AI-generated content may be incorrect."/>
+                    <pic:cNvPicPr>
+                      <a:picLocks noChangeAspect="1" noChangeArrowheads="1"/>
+                    </pic:cNvPicPr>
+                  </pic:nvPicPr>
+                  <pic:blipFill>
+                    <a:blip r:embed="rId11">
+                      <a:extLst>
+                        <a:ext uri="{28A0092B-C50C-407E-A947-70E740481C1C}">
+                          <a14:useLocalDpi xmlns:a14="http://schemas.microsoft.com/office/drawing/2010/main" val="0"/>
+                        </a:ext>
+                      </a:extLst>
+                    </a:blip>
+                    <a:srcRect/>
+                    <a:stretch>
+                      <a:fillRect/>
+                    </a:stretch>
+                  </pic:blipFill>
+                  <pic:spPr bwMode="auto">
+                    <a:xfrm>
+                      <a:off x="0" y="0"/>
+                      <a:ext cx="4645444" cy="2547549"/>
+                    </a:xfrm>
+                    <a:prstGeom prst="rect">
+                      <a:avLst/>
+                    </a:prstGeom>
+                    <a:noFill/>
+                    <a:ln>
+                      <a:noFill/>
+                    </a:ln>
+                  </pic:spPr>
+                </pic:pic>
+              </a:graphicData>
+            </a:graphic>
+          </wp:inline>
+        </w:drawing>
+      </w:r>
+    </w:p>
+    <w:p>
+      <w:pPr>
+        <w:pStyle w:val="ListParagraph"/>
+        <w:numPr>
+          <w:ilvl w:val="0"/>
+          <w:numId w:val="14"/>
+        </w:numPr>
+      </w:pPr>
+      <w:r>
+        <w:t>Managing flashcards</w:t>
+      </w:r>
+      <w:r>
+        <w:t xml:space="preserve"> (updates and deleting)</w:t>
+      </w:r>
+    </w:p>
+    <w:p>
+      <w:pPr>
+        <w:pStyle w:val="ListParagraph"/>
+      </w:pPr>
+    </w:p>
+    <w:p>
+      <w:r>
+        <w:rPr>
+          <w:noProof/>
+        </w:rPr>
+        <w:drawing>
+          <wp:inline distT="0" distB="0" distL="0" distR="0" wp14:anchorId="03C071BC" wp14:editId="3CE50D61">
+            <wp:extent cx="3981450" cy="2102597"/>
+            <wp:effectExtent l="0" t="0" r="0" b="0"/>
+            <wp:docPr id="888001075" name="Picture 6" descr="A screenshot of a computer&#10;&#10;AI-generated content may be incorrect."/>
+            <wp:cNvGraphicFramePr>
+              <a:graphicFrameLocks xmlns:a="http://schemas.openxmlformats.org/drawingml/2006/main" noChangeAspect="1"/>
+            </wp:cNvGraphicFramePr>
+            <a:graphic xmlns:a="http://schemas.openxmlformats.org/drawingml/2006/main">
+              <a:graphicData uri="http://schemas.openxmlformats.org/drawingml/2006/picture">
+                <pic:pic xmlns:pic="http://schemas.openxmlformats.org/drawingml/2006/picture">
+                  <pic:nvPicPr>
+                    <pic:cNvPr id="888001075" name="Picture 6" descr="A screenshot of a computer&#10;&#10;AI-generated content may be incorrect."/>
+                    <pic:cNvPicPr>
+                      <a:picLocks noChangeAspect="1" noChangeArrowheads="1"/>
+                    </pic:cNvPicPr>
+                  </pic:nvPicPr>
+                  <pic:blipFill>
+                    <a:blip r:embed="rId12">
+                      <a:extLst>
+                        <a:ext uri="{28A0092B-C50C-407E-A947-70E740481C1C}">
+                          <a14:useLocalDpi xmlns:a14="http://schemas.microsoft.com/office/drawing/2010/main" val="0"/>
+                        </a:ext>
+                      </a:extLst>
+                    </a:blip>
+                    <a:srcRect/>
+                    <a:stretch>
+                      <a:fillRect/>
+                    </a:stretch>
+                  </pic:blipFill>
+                  <pic:spPr bwMode="auto">
+                    <a:xfrm>
+                      <a:off x="0" y="0"/>
+                      <a:ext cx="4012109" cy="2118788"/>
+                    </a:xfrm>
+                    <a:prstGeom prst="rect">
+                      <a:avLst/>
+                    </a:prstGeom>
+                    <a:noFill/>
+                    <a:ln>
+                      <a:noFill/>
+                    </a:ln>
+                  </pic:spPr>
+                </pic:pic>
+              </a:graphicData>
+            </a:graphic>
+          </wp:inline>
+        </w:drawing>
+      </w:r>
+    </w:p>
+    <w:p>
+      <w:r>
+        <w:rPr>
+          <w:noProof/>
+        </w:rPr>
+        <w:drawing>
+          <wp:inline distT="0" distB="0" distL="0" distR="0" wp14:anchorId="6A4FE230" wp14:editId="49F0F097">
+            <wp:extent cx="3715955" cy="2451100"/>
+            <wp:effectExtent l="0" t="0" r="0" b="6350"/>
+            <wp:docPr id="269197381" name="Picture 7" descr="A screenshot of a computer&#10;&#10;AI-generated content may be incorrect."/>
+            <wp:cNvGraphicFramePr>
+              <a:graphicFrameLocks xmlns:a="http://schemas.openxmlformats.org/drawingml/2006/main" noChangeAspect="1"/>
+            </wp:cNvGraphicFramePr>
+            <a:graphic xmlns:a="http://schemas.openxmlformats.org/drawingml/2006/main">
+              <a:graphicData uri="http://schemas.openxmlformats.org/drawingml/2006/picture">
+                <pic:pic xmlns:pic="http://schemas.openxmlformats.org/drawingml/2006/picture">
+                  <pic:nvPicPr>
+                    <pic:cNvPr id="269197381" name="Picture 7" descr="A screenshot of a computer&#10;&#10;AI-generated content may be incorrect."/>
+                    <pic:cNvPicPr>
+                      <a:picLocks noChangeAspect="1" noChangeArrowheads="1"/>
+                    </pic:cNvPicPr>
+                  </pic:nvPicPr>
+                  <pic:blipFill>
+                    <a:blip r:embed="rId13">
+                      <a:extLst>
+                        <a:ext uri="{28A0092B-C50C-407E-A947-70E740481C1C}">
+                          <a14:useLocalDpi xmlns:a14="http://schemas.microsoft.com/office/drawing/2010/main" val="0"/>
+                        </a:ext>
+                      </a:extLst>
+                    </a:blip>
+                    <a:srcRect/>
+                    <a:stretch>
+                      <a:fillRect/>
+                    </a:stretch>
+                  </pic:blipFill>
+                  <pic:spPr bwMode="auto">
+                    <a:xfrm>
+                      <a:off x="0" y="0"/>
+                      <a:ext cx="3719845" cy="2453666"/>
+                    </a:xfrm>
+                    <a:prstGeom prst="rect">
+                      <a:avLst/>
+                    </a:prstGeom>
+                    <a:noFill/>
+                    <a:ln>
+                      <a:noFill/>
+                    </a:ln>
+                  </pic:spPr>
+                </pic:pic>
+              </a:graphicData>
+            </a:graphic>
+          </wp:inline>
+        </w:drawing>
+      </w:r>
+    </w:p>
     <w:sectPr>
       <w:pgSz w:w="12240" w:h="15840"/>
       <w:pgMar w:top="1440" w:right="1440" w:bottom="1440" w:left="1440" w:header="720" w:footer="720" w:gutter="0"/>
@@ -3449,6 +3609,7 @@
   <w:style w:type="character" w:default="1" w:styleId="DefaultParagraphFont">
     <w:name w:val="Default Paragraph Font"/>
     <w:uiPriority w:val="1"/>
+    <w:semiHidden/>
     <w:unhideWhenUsed/>
   </w:style>
   <w:style w:type="table" w:default="1" w:styleId="TableNormal">

</xml_diff>